<commit_message>
Changed invoice functionality to export orders instead of tickets
</commit_message>
<xml_diff>
--- a/Web/Invoice.docx
+++ b/Web/Invoice.docx
@@ -26,6 +26,7 @@
                 <w:bCs/>
                 <w:sz w:val="40"/>
                 <w:szCs w:val="40"/>
+                <w:lang w:val="mk-MK"/>
               </w:rPr>
             </w:pPr>
             <w:r>
@@ -35,7 +36,7 @@
                 <w:sz w:val="40"/>
                 <w:szCs w:val="40"/>
               </w:rPr>
-              <w:t>Purchased Ticket</w:t>
+              <w:t xml:space="preserve">Order </w:t>
             </w:r>
             <w:r>
               <w:rPr>
@@ -44,7 +45,7 @@
                 <w:sz w:val="40"/>
                 <w:szCs w:val="40"/>
               </w:rPr>
-              <w:t xml:space="preserve"> Details</w:t>
+              <w:t>Invoice</w:t>
             </w:r>
           </w:p>
         </w:tc>
@@ -71,7 +72,16 @@
                 <w:sz w:val="24"/>
                 <w:szCs w:val="24"/>
               </w:rPr>
-              <w:t>Ticket Id</w:t>
+              <w:t xml:space="preserve">Order </w:t>
+            </w:r>
+            <w:r>
+              <w:rPr>
+                <w:b/>
+                <w:bCs/>
+                <w:sz w:val="24"/>
+                <w:szCs w:val="24"/>
+              </w:rPr>
+              <w:t>Identifier</w:t>
             </w:r>
           </w:p>
         </w:tc>
@@ -84,13 +94,11 @@
               <w:jc w:val="center"/>
             </w:pPr>
             <w:r>
-              <w:t>{{</w:t>
-            </w:r>
-            <w:proofErr w:type="spellStart"/>
-            <w:r>
-              <w:t>TicketId</w:t>
-            </w:r>
-            <w:proofErr w:type="spellEnd"/>
+              <w:t>{{Order</w:t>
+            </w:r>
+            <w:r>
+              <w:t>Id</w:t>
+            </w:r>
             <w:r>
               <w:t>}}</w:t>
             </w:r>
@@ -132,13 +140,13 @@
               <w:jc w:val="center"/>
             </w:pPr>
             <w:r>
-              <w:t>{{</w:t>
-            </w:r>
-            <w:r>
-              <w:t>Username</w:t>
-            </w:r>
-            <w:r>
-              <w:t>}}</w:t>
+              <w:t>{{User</w:t>
+            </w:r>
+            <w:r>
+              <w:t>n</w:t>
+            </w:r>
+            <w:r>
+              <w:t>ame}}</w:t>
             </w:r>
           </w:p>
         </w:tc>
@@ -165,7 +173,7 @@
                 <w:sz w:val="24"/>
                 <w:szCs w:val="24"/>
               </w:rPr>
-              <w:t>Date &amp; Time Purchased</w:t>
+              <w:t>Date Time Ordered</w:t>
             </w:r>
           </w:p>
         </w:tc>
@@ -178,15 +186,7 @@
               <w:jc w:val="center"/>
             </w:pPr>
             <w:r>
-              <w:t>{{</w:t>
-            </w:r>
-            <w:proofErr w:type="spellStart"/>
-            <w:r>
-              <w:t>OrderDateTime</w:t>
-            </w:r>
-            <w:proofErr w:type="spellEnd"/>
-            <w:r>
-              <w:t>}}</w:t>
+              <w:t>{{DateTimeOrdered}}</w:t>
             </w:r>
           </w:p>
         </w:tc>
@@ -213,7 +213,7 @@
                 <w:sz w:val="24"/>
                 <w:szCs w:val="24"/>
               </w:rPr>
-              <w:t>Quantity</w:t>
+              <w:t>Purchased Tickets</w:t>
             </w:r>
           </w:p>
         </w:tc>
@@ -226,7 +226,13 @@
               <w:jc w:val="center"/>
             </w:pPr>
             <w:r>
-              <w:t>{{Quantity}}</w:t>
+              <w:t>{{</w:t>
+            </w:r>
+            <w:r>
+              <w:t>PurchasedTickets</w:t>
+            </w:r>
+            <w:r>
+              <w:t>}}</w:t>
             </w:r>
           </w:p>
         </w:tc>
@@ -253,7 +259,25 @@
                 <w:sz w:val="24"/>
                 <w:szCs w:val="24"/>
               </w:rPr>
-              <w:t>Price</w:t>
+              <w:t xml:space="preserve">Total </w:t>
+            </w:r>
+            <w:r>
+              <w:rPr>
+                <w:b/>
+                <w:bCs/>
+                <w:sz w:val="24"/>
+                <w:szCs w:val="24"/>
+              </w:rPr>
+              <w:t>P</w:t>
+            </w:r>
+            <w:r>
+              <w:rPr>
+                <w:b/>
+                <w:bCs/>
+                <w:sz w:val="24"/>
+                <w:szCs w:val="24"/>
+              </w:rPr>
+              <w:t>rice</w:t>
             </w:r>
           </w:p>
         </w:tc>
@@ -266,101 +290,7 @@
               <w:jc w:val="center"/>
             </w:pPr>
             <w:r>
-              <w:t>{{</w:t>
-            </w:r>
-            <w:r>
-              <w:t>Price</w:t>
-            </w:r>
-            <w:r>
-              <w:t>}}</w:t>
-            </w:r>
-          </w:p>
-        </w:tc>
-      </w:tr>
-      <w:tr>
-        <w:tc>
-          <w:tcPr>
-            <w:tcW w:w="4675" w:type="dxa"/>
-          </w:tcPr>
-          <w:p>
-            <w:pPr>
-              <w:jc w:val="center"/>
-              <w:rPr>
-                <w:b/>
-                <w:bCs/>
-                <w:sz w:val="24"/>
-                <w:szCs w:val="24"/>
-              </w:rPr>
-            </w:pPr>
-            <w:r>
-              <w:rPr>
-                <w:b/>
-                <w:bCs/>
-                <w:sz w:val="24"/>
-                <w:szCs w:val="24"/>
-              </w:rPr>
-              <w:t>Discount</w:t>
-            </w:r>
-          </w:p>
-        </w:tc>
-        <w:tc>
-          <w:tcPr>
-            <w:tcW w:w="4675" w:type="dxa"/>
-          </w:tcPr>
-          <w:p>
-            <w:pPr>
-              <w:jc w:val="center"/>
-            </w:pPr>
-            <w:r>
-              <w:t>{{Discount}}</w:t>
-            </w:r>
-          </w:p>
-        </w:tc>
-      </w:tr>
-      <w:tr>
-        <w:tc>
-          <w:tcPr>
-            <w:tcW w:w="4675" w:type="dxa"/>
-          </w:tcPr>
-          <w:p>
-            <w:pPr>
-              <w:jc w:val="center"/>
-              <w:rPr>
-                <w:b/>
-                <w:bCs/>
-                <w:sz w:val="24"/>
-                <w:szCs w:val="24"/>
-              </w:rPr>
-            </w:pPr>
-            <w:r>
-              <w:rPr>
-                <w:b/>
-                <w:bCs/>
-                <w:sz w:val="24"/>
-                <w:szCs w:val="24"/>
-              </w:rPr>
-              <w:t>Total Price</w:t>
-            </w:r>
-          </w:p>
-        </w:tc>
-        <w:tc>
-          <w:tcPr>
-            <w:tcW w:w="4675" w:type="dxa"/>
-          </w:tcPr>
-          <w:p>
-            <w:pPr>
-              <w:jc w:val="center"/>
-            </w:pPr>
-            <w:r>
-              <w:t>{{</w:t>
-            </w:r>
-            <w:proofErr w:type="spellStart"/>
-            <w:r>
-              <w:t>TotalPrice</w:t>
-            </w:r>
-            <w:proofErr w:type="spellEnd"/>
-            <w:r>
-              <w:t>}}</w:t>
+              <w:t>{{TotalPrice}}</w:t>
             </w:r>
           </w:p>
         </w:tc>

</xml_diff>